<commit_message>
add chapter 6 and fix 1,2,3
</commit_message>
<xml_diff>
--- a/บทที่ 4(โปรแกรมบัญชี).docx
+++ b/บทที่ 4(โปรแกรมบัญชี).docx
@@ -973,7 +973,7 @@
     <w:p>
       <w:pPr>
         <w:rPr>
-          <w:rFonts w:asciiTheme="majorBidi" w:hAnsiTheme="majorBidi" w:cstheme="majorBidi" w:hint="cs"/>
+          <w:rFonts w:asciiTheme="majorBidi" w:hAnsiTheme="majorBidi" w:cstheme="majorBidi"/>
           <w:sz w:val="32"/>
           <w:szCs w:val="32"/>
         </w:rPr>
@@ -1272,7 +1272,7 @@
             <w:pPr>
               <w:jc w:val="center"/>
               <w:rPr>
-                <w:rFonts w:asciiTheme="majorBidi" w:hAnsiTheme="majorBidi" w:cstheme="majorBidi" w:hint="cs"/>
+                <w:rFonts w:asciiTheme="majorBidi" w:hAnsiTheme="majorBidi" w:cstheme="majorBidi"/>
                 <w:sz w:val="32"/>
                 <w:szCs w:val="32"/>
               </w:rPr>
@@ -1347,7 +1347,7 @@
             <w:pPr>
               <w:jc w:val="center"/>
               <w:rPr>
-                <w:rFonts w:asciiTheme="majorBidi" w:hAnsiTheme="majorBidi" w:cstheme="majorBidi" w:hint="cs"/>
+                <w:rFonts w:asciiTheme="majorBidi" w:hAnsiTheme="majorBidi" w:cstheme="majorBidi"/>
                 <w:sz w:val="32"/>
                 <w:szCs w:val="32"/>
               </w:rPr>
@@ -1422,7 +1422,7 @@
             <w:pPr>
               <w:jc w:val="center"/>
               <w:rPr>
-                <w:rFonts w:asciiTheme="majorBidi" w:hAnsiTheme="majorBidi" w:cstheme="majorBidi" w:hint="cs"/>
+                <w:rFonts w:asciiTheme="majorBidi" w:hAnsiTheme="majorBidi" w:cstheme="majorBidi"/>
                 <w:sz w:val="32"/>
                 <w:szCs w:val="32"/>
               </w:rPr>
@@ -1724,7 +1724,7 @@
             <w:pPr>
               <w:jc w:val="center"/>
               <w:rPr>
-                <w:rFonts w:asciiTheme="majorBidi" w:hAnsiTheme="majorBidi" w:cstheme="majorBidi" w:hint="cs"/>
+                <w:rFonts w:asciiTheme="majorBidi" w:hAnsiTheme="majorBidi" w:cstheme="majorBidi"/>
                 <w:sz w:val="32"/>
                 <w:szCs w:val="32"/>
               </w:rPr>
@@ -1799,7 +1799,7 @@
             <w:pPr>
               <w:jc w:val="center"/>
               <w:rPr>
-                <w:rFonts w:asciiTheme="majorBidi" w:hAnsiTheme="majorBidi" w:cstheme="majorBidi" w:hint="cs"/>
+                <w:rFonts w:asciiTheme="majorBidi" w:hAnsiTheme="majorBidi" w:cstheme="majorBidi"/>
                 <w:sz w:val="32"/>
                 <w:szCs w:val="32"/>
               </w:rPr>
@@ -1874,7 +1874,7 @@
             <w:pPr>
               <w:jc w:val="center"/>
               <w:rPr>
-                <w:rFonts w:asciiTheme="majorBidi" w:hAnsiTheme="majorBidi" w:cstheme="majorBidi" w:hint="cs"/>
+                <w:rFonts w:asciiTheme="majorBidi" w:hAnsiTheme="majorBidi" w:cstheme="majorBidi"/>
                 <w:sz w:val="32"/>
                 <w:szCs w:val="32"/>
               </w:rPr>
@@ -2208,7 +2208,7 @@
             <w:pPr>
               <w:jc w:val="center"/>
               <w:rPr>
-                <w:rFonts w:asciiTheme="majorBidi" w:hAnsiTheme="majorBidi" w:cstheme="majorBidi" w:hint="cs"/>
+                <w:rFonts w:asciiTheme="majorBidi" w:hAnsiTheme="majorBidi" w:cstheme="majorBidi"/>
                 <w:sz w:val="32"/>
                 <w:szCs w:val="32"/>
               </w:rPr>
@@ -2288,7 +2288,7 @@
             <w:pPr>
               <w:jc w:val="center"/>
               <w:rPr>
-                <w:rFonts w:asciiTheme="majorBidi" w:hAnsiTheme="majorBidi" w:cstheme="majorBidi" w:hint="cs"/>
+                <w:rFonts w:asciiTheme="majorBidi" w:hAnsiTheme="majorBidi" w:cstheme="majorBidi"/>
                 <w:sz w:val="32"/>
                 <w:szCs w:val="32"/>
               </w:rPr>
@@ -2655,7 +2655,7 @@
           <w:p>
             <w:pPr>
               <w:rPr>
-                <w:rFonts w:asciiTheme="majorBidi" w:hAnsiTheme="majorBidi" w:cstheme="majorBidi" w:hint="cs"/>
+                <w:rFonts w:asciiTheme="majorBidi" w:hAnsiTheme="majorBidi" w:cstheme="majorBidi"/>
                 <w:sz w:val="32"/>
                 <w:szCs w:val="32"/>
               </w:rPr>
@@ -2715,7 +2715,7 @@
           <w:p>
             <w:pPr>
               <w:rPr>
-                <w:rFonts w:asciiTheme="majorBidi" w:hAnsiTheme="majorBidi" w:cstheme="majorBidi" w:hint="cs"/>
+                <w:rFonts w:asciiTheme="majorBidi" w:hAnsiTheme="majorBidi" w:cstheme="majorBidi"/>
                 <w:sz w:val="32"/>
                 <w:szCs w:val="32"/>
               </w:rPr>
@@ -2751,7 +2751,7 @@
           <w:p>
             <w:pPr>
               <w:rPr>
-                <w:rFonts w:asciiTheme="majorBidi" w:hAnsiTheme="majorBidi" w:cstheme="majorBidi" w:hint="cs"/>
+                <w:rFonts w:asciiTheme="majorBidi" w:hAnsiTheme="majorBidi" w:cstheme="majorBidi"/>
                 <w:sz w:val="32"/>
                 <w:szCs w:val="32"/>
                 <w:cs/>
@@ -2767,7 +2767,7 @@
             <w:pPr>
               <w:jc w:val="center"/>
               <w:rPr>
-                <w:rFonts w:asciiTheme="majorBidi" w:hAnsiTheme="majorBidi" w:cstheme="majorBidi" w:hint="cs"/>
+                <w:rFonts w:asciiTheme="majorBidi" w:hAnsiTheme="majorBidi" w:cstheme="majorBidi"/>
                 <w:sz w:val="32"/>
                 <w:szCs w:val="32"/>
                 <w:highlight w:val="yellow"/>
@@ -2842,7 +2842,7 @@
           <w:p>
             <w:pPr>
               <w:rPr>
-                <w:rFonts w:asciiTheme="majorBidi" w:hAnsiTheme="majorBidi" w:cstheme="majorBidi" w:hint="cs"/>
+                <w:rFonts w:asciiTheme="majorBidi" w:hAnsiTheme="majorBidi" w:cstheme="majorBidi"/>
                 <w:sz w:val="32"/>
                 <w:szCs w:val="32"/>
                 <w:cs/>
@@ -2883,7 +2883,7 @@
           <w:p>
             <w:pPr>
               <w:rPr>
-                <w:rFonts w:asciiTheme="majorBidi" w:hAnsiTheme="majorBidi" w:cstheme="majorBidi" w:hint="cs"/>
+                <w:rFonts w:asciiTheme="majorBidi" w:hAnsiTheme="majorBidi" w:cstheme="majorBidi"/>
                 <w:sz w:val="32"/>
                 <w:szCs w:val="32"/>
               </w:rPr>
@@ -2910,7 +2910,7 @@
           <w:p>
             <w:pPr>
               <w:rPr>
-                <w:rFonts w:asciiTheme="majorBidi" w:hAnsiTheme="majorBidi" w:cstheme="majorBidi" w:hint="cs"/>
+                <w:rFonts w:asciiTheme="majorBidi" w:hAnsiTheme="majorBidi" w:cstheme="majorBidi"/>
                 <w:sz w:val="32"/>
                 <w:szCs w:val="32"/>
                 <w:cs/>
@@ -2935,7 +2935,7 @@
             <w:pPr>
               <w:jc w:val="center"/>
               <w:rPr>
-                <w:rFonts w:asciiTheme="majorBidi" w:hAnsiTheme="majorBidi" w:cstheme="majorBidi" w:hint="cs"/>
+                <w:rFonts w:asciiTheme="majorBidi" w:hAnsiTheme="majorBidi" w:cstheme="majorBidi"/>
                 <w:sz w:val="32"/>
                 <w:szCs w:val="32"/>
                 <w:cs/>
@@ -3010,7 +3010,7 @@
           <w:p>
             <w:pPr>
               <w:rPr>
-                <w:rFonts w:asciiTheme="majorBidi" w:hAnsiTheme="majorBidi" w:cstheme="majorBidi" w:hint="cs"/>
+                <w:rFonts w:asciiTheme="majorBidi" w:hAnsiTheme="majorBidi" w:cstheme="majorBidi"/>
                 <w:sz w:val="32"/>
                 <w:szCs w:val="32"/>
               </w:rPr>
@@ -3037,7 +3037,7 @@
           <w:p>
             <w:pPr>
               <w:rPr>
-                <w:rFonts w:asciiTheme="majorBidi" w:hAnsiTheme="majorBidi" w:cstheme="majorBidi" w:hint="cs"/>
+                <w:rFonts w:asciiTheme="majorBidi" w:hAnsiTheme="majorBidi" w:cstheme="majorBidi"/>
                 <w:sz w:val="32"/>
                 <w:szCs w:val="32"/>
               </w:rPr>
@@ -3055,7 +3055,7 @@
           <w:p>
             <w:pPr>
               <w:rPr>
-                <w:rFonts w:asciiTheme="majorBidi" w:hAnsiTheme="majorBidi" w:cstheme="majorBidi" w:hint="cs"/>
+                <w:rFonts w:asciiTheme="majorBidi" w:hAnsiTheme="majorBidi" w:cstheme="majorBidi"/>
                 <w:sz w:val="32"/>
                 <w:szCs w:val="32"/>
                 <w:cs/>
@@ -3079,7 +3079,7 @@
           <w:p>
             <w:pPr>
               <w:rPr>
-                <w:rFonts w:asciiTheme="majorBidi" w:hAnsiTheme="majorBidi" w:cstheme="majorBidi" w:hint="cs"/>
+                <w:rFonts w:asciiTheme="majorBidi" w:hAnsiTheme="majorBidi" w:cstheme="majorBidi"/>
                 <w:sz w:val="32"/>
                 <w:szCs w:val="32"/>
               </w:rPr>
@@ -3106,7 +3106,7 @@
           <w:p>
             <w:pPr>
               <w:rPr>
-                <w:rFonts w:asciiTheme="majorBidi" w:hAnsiTheme="majorBidi" w:cstheme="majorBidi" w:hint="cs"/>
+                <w:rFonts w:asciiTheme="majorBidi" w:hAnsiTheme="majorBidi" w:cstheme="majorBidi"/>
                 <w:sz w:val="32"/>
                 <w:szCs w:val="32"/>
                 <w:cs/>
@@ -3131,7 +3131,7 @@
             <w:pPr>
               <w:jc w:val="center"/>
               <w:rPr>
-                <w:rFonts w:asciiTheme="majorBidi" w:hAnsiTheme="majorBidi" w:cstheme="majorBidi" w:hint="cs"/>
+                <w:rFonts w:asciiTheme="majorBidi" w:hAnsiTheme="majorBidi" w:cstheme="majorBidi"/>
                 <w:sz w:val="32"/>
                 <w:szCs w:val="32"/>
                 <w:cs/>
@@ -3204,7 +3204,7 @@
           <w:p>
             <w:pPr>
               <w:rPr>
-                <w:rFonts w:asciiTheme="majorBidi" w:hAnsiTheme="majorBidi" w:cstheme="majorBidi" w:hint="cs"/>
+                <w:rFonts w:asciiTheme="majorBidi" w:hAnsiTheme="majorBidi" w:cstheme="majorBidi"/>
                 <w:sz w:val="32"/>
                 <w:szCs w:val="32"/>
                 <w:cs/>
@@ -3237,7 +3237,7 @@
           <w:p>
             <w:pPr>
               <w:rPr>
-                <w:rFonts w:asciiTheme="majorBidi" w:hAnsiTheme="majorBidi" w:cstheme="majorBidi" w:hint="cs"/>
+                <w:rFonts w:asciiTheme="majorBidi" w:hAnsiTheme="majorBidi" w:cstheme="majorBidi"/>
                 <w:sz w:val="32"/>
                 <w:szCs w:val="32"/>
               </w:rPr>
@@ -3264,7 +3264,7 @@
           <w:p>
             <w:pPr>
               <w:rPr>
-                <w:rFonts w:asciiTheme="majorBidi" w:hAnsiTheme="majorBidi" w:cstheme="majorBidi" w:hint="cs"/>
+                <w:rFonts w:asciiTheme="majorBidi" w:hAnsiTheme="majorBidi" w:cstheme="majorBidi"/>
                 <w:sz w:val="32"/>
                 <w:szCs w:val="32"/>
                 <w:cs/>
@@ -3289,7 +3289,7 @@
             <w:pPr>
               <w:jc w:val="center"/>
               <w:rPr>
-                <w:rFonts w:asciiTheme="majorBidi" w:hAnsiTheme="majorBidi" w:cstheme="majorBidi" w:hint="cs"/>
+                <w:rFonts w:asciiTheme="majorBidi" w:hAnsiTheme="majorBidi" w:cstheme="majorBidi"/>
                 <w:sz w:val="32"/>
                 <w:szCs w:val="32"/>
                 <w:cs/>
@@ -3362,7 +3362,7 @@
           <w:p>
             <w:pPr>
               <w:rPr>
-                <w:rFonts w:asciiTheme="majorBidi" w:hAnsiTheme="majorBidi" w:cstheme="majorBidi" w:hint="cs"/>
+                <w:rFonts w:asciiTheme="majorBidi" w:hAnsiTheme="majorBidi" w:cstheme="majorBidi"/>
                 <w:sz w:val="32"/>
                 <w:szCs w:val="32"/>
                 <w:cs/>
@@ -3386,7 +3386,7 @@
           <w:p>
             <w:pPr>
               <w:rPr>
-                <w:rFonts w:asciiTheme="majorBidi" w:hAnsiTheme="majorBidi" w:cstheme="majorBidi" w:hint="cs"/>
+                <w:rFonts w:asciiTheme="majorBidi" w:hAnsiTheme="majorBidi" w:cstheme="majorBidi"/>
                 <w:sz w:val="32"/>
                 <w:szCs w:val="32"/>
               </w:rPr>
@@ -3429,7 +3429,7 @@
             <w:pPr>
               <w:jc w:val="center"/>
               <w:rPr>
-                <w:rFonts w:asciiTheme="majorBidi" w:hAnsiTheme="majorBidi" w:cstheme="majorBidi" w:hint="cs"/>
+                <w:rFonts w:asciiTheme="majorBidi" w:hAnsiTheme="majorBidi" w:cstheme="majorBidi"/>
                 <w:sz w:val="32"/>
                 <w:szCs w:val="32"/>
                 <w:cs/>
@@ -3509,7 +3509,7 @@
       <w:pPr>
         <w:jc w:val="thaiDistribute"/>
         <w:rPr>
-          <w:rFonts w:asciiTheme="majorBidi" w:hAnsiTheme="majorBidi" w:cstheme="majorBidi" w:hint="cs"/>
+          <w:rFonts w:asciiTheme="majorBidi" w:hAnsiTheme="majorBidi" w:cstheme="majorBidi"/>
           <w:sz w:val="32"/>
           <w:szCs w:val="32"/>
         </w:rPr>
@@ -3676,7 +3676,7 @@
             <w:pPr>
               <w:jc w:val="center"/>
               <w:rPr>
-                <w:rFonts w:asciiTheme="majorBidi" w:hAnsiTheme="majorBidi" w:cstheme="majorBidi" w:hint="cs"/>
+                <w:rFonts w:asciiTheme="majorBidi" w:hAnsiTheme="majorBidi" w:cstheme="majorBidi"/>
                 <w:sz w:val="32"/>
                 <w:szCs w:val="32"/>
               </w:rPr>
@@ -3725,7 +3725,7 @@
           <w:p>
             <w:pPr>
               <w:rPr>
-                <w:rFonts w:asciiTheme="majorBidi" w:hAnsiTheme="majorBidi" w:cstheme="majorBidi" w:hint="cs"/>
+                <w:rFonts w:asciiTheme="majorBidi" w:hAnsiTheme="majorBidi" w:cstheme="majorBidi"/>
                 <w:sz w:val="32"/>
                 <w:szCs w:val="32"/>
               </w:rPr>
@@ -3766,7 +3766,7 @@
             <w:pPr>
               <w:jc w:val="center"/>
               <w:rPr>
-                <w:rFonts w:asciiTheme="majorBidi" w:hAnsiTheme="majorBidi" w:cstheme="majorBidi" w:hint="cs"/>
+                <w:rFonts w:asciiTheme="majorBidi" w:hAnsiTheme="majorBidi" w:cstheme="majorBidi"/>
                 <w:sz w:val="32"/>
                 <w:szCs w:val="32"/>
               </w:rPr>
@@ -3815,7 +3815,7 @@
           <w:p>
             <w:pPr>
               <w:rPr>
-                <w:rFonts w:asciiTheme="majorBidi" w:hAnsiTheme="majorBidi" w:cstheme="majorBidi" w:hint="cs"/>
+                <w:rFonts w:asciiTheme="majorBidi" w:hAnsiTheme="majorBidi" w:cstheme="majorBidi"/>
                 <w:sz w:val="32"/>
                 <w:szCs w:val="32"/>
               </w:rPr>
@@ -3839,7 +3839,7 @@
             <w:pPr>
               <w:jc w:val="center"/>
               <w:rPr>
-                <w:rFonts w:asciiTheme="majorBidi" w:hAnsiTheme="majorBidi" w:cstheme="majorBidi" w:hint="cs"/>
+                <w:rFonts w:asciiTheme="majorBidi" w:hAnsiTheme="majorBidi" w:cstheme="majorBidi"/>
                 <w:sz w:val="32"/>
                 <w:szCs w:val="32"/>
               </w:rPr>
@@ -3888,7 +3888,7 @@
           <w:p>
             <w:pPr>
               <w:rPr>
-                <w:rFonts w:asciiTheme="majorBidi" w:hAnsiTheme="majorBidi" w:cstheme="majorBidi" w:hint="cs"/>
+                <w:rFonts w:asciiTheme="majorBidi" w:hAnsiTheme="majorBidi" w:cstheme="majorBidi"/>
                 <w:sz w:val="32"/>
                 <w:szCs w:val="32"/>
                 <w:cs/>
@@ -3913,7 +3913,7 @@
             <w:pPr>
               <w:jc w:val="center"/>
               <w:rPr>
-                <w:rFonts w:asciiTheme="majorBidi" w:hAnsiTheme="majorBidi" w:cstheme="majorBidi" w:hint="cs"/>
+                <w:rFonts w:asciiTheme="majorBidi" w:hAnsiTheme="majorBidi" w:cstheme="majorBidi"/>
                 <w:sz w:val="32"/>
                 <w:szCs w:val="32"/>
               </w:rPr>
@@ -3985,7 +3985,7 @@
     <w:p>
       <w:pPr>
         <w:rPr>
-          <w:rFonts w:asciiTheme="majorBidi" w:hAnsiTheme="majorBidi" w:cstheme="majorBidi" w:hint="cs"/>
+          <w:rFonts w:asciiTheme="majorBidi" w:hAnsiTheme="majorBidi" w:cstheme="majorBidi"/>
           <w:sz w:val="32"/>
           <w:szCs w:val="32"/>
         </w:rPr>
@@ -4029,7 +4029,7 @@
       <w:pPr>
         <w:jc w:val="thaiDistribute"/>
         <w:rPr>
-          <w:rFonts w:asciiTheme="majorBidi" w:hAnsiTheme="majorBidi" w:cstheme="majorBidi" w:hint="cs"/>
+          <w:rFonts w:asciiTheme="majorBidi" w:hAnsiTheme="majorBidi" w:cstheme="majorBidi"/>
           <w:sz w:val="32"/>
           <w:szCs w:val="32"/>
         </w:rPr>
@@ -4162,7 +4162,7 @@
           <w:p>
             <w:pPr>
               <w:rPr>
-                <w:rFonts w:asciiTheme="majorBidi" w:hAnsiTheme="majorBidi" w:cstheme="majorBidi" w:hint="cs"/>
+                <w:rFonts w:asciiTheme="majorBidi" w:hAnsiTheme="majorBidi" w:cstheme="majorBidi"/>
                 <w:sz w:val="32"/>
                 <w:szCs w:val="32"/>
                 <w:cs/>
@@ -4204,7 +4204,7 @@
             <w:pPr>
               <w:jc w:val="center"/>
               <w:rPr>
-                <w:rFonts w:asciiTheme="majorBidi" w:hAnsiTheme="majorBidi" w:cstheme="majorBidi" w:hint="cs"/>
+                <w:rFonts w:asciiTheme="majorBidi" w:hAnsiTheme="majorBidi" w:cstheme="majorBidi"/>
                 <w:sz w:val="32"/>
                 <w:szCs w:val="32"/>
               </w:rPr>
@@ -4285,7 +4285,7 @@
             <w:pPr>
               <w:jc w:val="center"/>
               <w:rPr>
-                <w:rFonts w:asciiTheme="majorBidi" w:hAnsiTheme="majorBidi" w:cstheme="majorBidi" w:hint="cs"/>
+                <w:rFonts w:asciiTheme="majorBidi" w:hAnsiTheme="majorBidi" w:cstheme="majorBidi"/>
                 <w:sz w:val="32"/>
                 <w:szCs w:val="32"/>
               </w:rPr>
@@ -4334,7 +4334,7 @@
           <w:p>
             <w:pPr>
               <w:rPr>
-                <w:rFonts w:asciiTheme="majorBidi" w:hAnsiTheme="majorBidi" w:cstheme="majorBidi" w:hint="cs"/>
+                <w:rFonts w:asciiTheme="majorBidi" w:hAnsiTheme="majorBidi" w:cstheme="majorBidi"/>
                 <w:sz w:val="32"/>
                 <w:szCs w:val="32"/>
               </w:rPr>
@@ -4358,7 +4358,7 @@
             <w:pPr>
               <w:jc w:val="center"/>
               <w:rPr>
-                <w:rFonts w:asciiTheme="majorBidi" w:hAnsiTheme="majorBidi" w:cstheme="majorBidi" w:hint="cs"/>
+                <w:rFonts w:asciiTheme="majorBidi" w:hAnsiTheme="majorBidi" w:cstheme="majorBidi"/>
                 <w:sz w:val="32"/>
                 <w:szCs w:val="32"/>
               </w:rPr>
@@ -4702,7 +4702,7 @@
           <w:p>
             <w:pPr>
               <w:rPr>
-                <w:rFonts w:asciiTheme="majorBidi" w:hAnsiTheme="majorBidi" w:cstheme="majorBidi" w:hint="cs"/>
+                <w:rFonts w:asciiTheme="majorBidi" w:hAnsiTheme="majorBidi" w:cstheme="majorBidi"/>
                 <w:sz w:val="32"/>
                 <w:szCs w:val="32"/>
                 <w:cs/>
@@ -4730,7 +4730,7 @@
           <w:p>
             <w:pPr>
               <w:rPr>
-                <w:rFonts w:asciiTheme="majorBidi" w:hAnsiTheme="majorBidi" w:cstheme="majorBidi" w:hint="cs"/>
+                <w:rFonts w:asciiTheme="majorBidi" w:hAnsiTheme="majorBidi" w:cstheme="majorBidi"/>
                 <w:sz w:val="32"/>
                 <w:szCs w:val="32"/>
               </w:rPr>
@@ -4757,7 +4757,7 @@
           <w:p>
             <w:pPr>
               <w:rPr>
-                <w:rFonts w:asciiTheme="majorBidi" w:hAnsiTheme="majorBidi" w:cstheme="majorBidi" w:hint="cs"/>
+                <w:rFonts w:asciiTheme="majorBidi" w:hAnsiTheme="majorBidi" w:cstheme="majorBidi"/>
                 <w:sz w:val="32"/>
                 <w:szCs w:val="32"/>
               </w:rPr>
@@ -4784,7 +4784,7 @@
           <w:p>
             <w:pPr>
               <w:rPr>
-                <w:rFonts w:asciiTheme="majorBidi" w:hAnsiTheme="majorBidi" w:cstheme="majorBidi" w:hint="cs"/>
+                <w:rFonts w:asciiTheme="majorBidi" w:hAnsiTheme="majorBidi" w:cstheme="majorBidi"/>
                 <w:sz w:val="32"/>
                 <w:szCs w:val="32"/>
               </w:rPr>
@@ -4808,7 +4808,7 @@
             <w:pPr>
               <w:jc w:val="center"/>
               <w:rPr>
-                <w:rFonts w:asciiTheme="majorBidi" w:hAnsiTheme="majorBidi" w:cstheme="majorBidi" w:hint="cs"/>
+                <w:rFonts w:asciiTheme="majorBidi" w:hAnsiTheme="majorBidi" w:cstheme="majorBidi"/>
                 <w:sz w:val="32"/>
                 <w:szCs w:val="32"/>
                 <w:cs/>
@@ -4883,7 +4883,7 @@
           <w:p>
             <w:pPr>
               <w:rPr>
-                <w:rFonts w:asciiTheme="majorBidi" w:hAnsiTheme="majorBidi" w:cstheme="majorBidi" w:hint="cs"/>
+                <w:rFonts w:asciiTheme="majorBidi" w:hAnsiTheme="majorBidi" w:cstheme="majorBidi"/>
                 <w:sz w:val="32"/>
                 <w:szCs w:val="32"/>
               </w:rPr>
@@ -4910,7 +4910,7 @@
           <w:p>
             <w:pPr>
               <w:rPr>
-                <w:rFonts w:asciiTheme="majorBidi" w:hAnsiTheme="majorBidi" w:cstheme="majorBidi" w:hint="cs"/>
+                <w:rFonts w:asciiTheme="majorBidi" w:hAnsiTheme="majorBidi" w:cstheme="majorBidi"/>
                 <w:sz w:val="32"/>
                 <w:szCs w:val="32"/>
               </w:rPr>
@@ -4937,7 +4937,7 @@
           <w:p>
             <w:pPr>
               <w:rPr>
-                <w:rFonts w:asciiTheme="majorBidi" w:hAnsiTheme="majorBidi" w:cstheme="majorBidi" w:hint="cs"/>
+                <w:rFonts w:asciiTheme="majorBidi" w:hAnsiTheme="majorBidi" w:cstheme="majorBidi"/>
                 <w:sz w:val="32"/>
                 <w:szCs w:val="32"/>
               </w:rPr>
@@ -4997,7 +4997,7 @@
             <w:pPr>
               <w:jc w:val="center"/>
               <w:rPr>
-                <w:rFonts w:asciiTheme="majorBidi" w:hAnsiTheme="majorBidi" w:cstheme="majorBidi" w:hint="cs"/>
+                <w:rFonts w:asciiTheme="majorBidi" w:hAnsiTheme="majorBidi" w:cstheme="majorBidi"/>
                 <w:sz w:val="32"/>
                 <w:szCs w:val="32"/>
                 <w:cs/>
@@ -5170,7 +5170,7 @@
             <w:pPr>
               <w:jc w:val="center"/>
               <w:rPr>
-                <w:rFonts w:asciiTheme="majorBidi" w:hAnsiTheme="majorBidi" w:cstheme="majorBidi" w:hint="cs"/>
+                <w:rFonts w:asciiTheme="majorBidi" w:hAnsiTheme="majorBidi" w:cstheme="majorBidi"/>
                 <w:b/>
                 <w:bCs/>
                 <w:sz w:val="32"/>
@@ -5290,7 +5290,7 @@
           <w:p>
             <w:pPr>
               <w:rPr>
-                <w:rFonts w:asciiTheme="majorBidi" w:hAnsiTheme="majorBidi" w:cstheme="majorBidi" w:hint="cs"/>
+                <w:rFonts w:asciiTheme="majorBidi" w:hAnsiTheme="majorBidi" w:cstheme="majorBidi"/>
                 <w:sz w:val="32"/>
                 <w:szCs w:val="32"/>
                 <w:cs/>
@@ -5332,7 +5332,7 @@
             <w:pPr>
               <w:jc w:val="center"/>
               <w:rPr>
-                <w:rFonts w:asciiTheme="majorBidi" w:hAnsiTheme="majorBidi" w:cstheme="majorBidi" w:hint="cs"/>
+                <w:rFonts w:asciiTheme="majorBidi" w:hAnsiTheme="majorBidi" w:cstheme="majorBidi"/>
                 <w:sz w:val="32"/>
                 <w:szCs w:val="32"/>
                 <w:cs/>
@@ -5405,7 +5405,7 @@
           <w:p>
             <w:pPr>
               <w:rPr>
-                <w:rFonts w:asciiTheme="majorBidi" w:hAnsiTheme="majorBidi" w:cstheme="majorBidi" w:hint="cs"/>
+                <w:rFonts w:asciiTheme="majorBidi" w:hAnsiTheme="majorBidi" w:cstheme="majorBidi"/>
                 <w:sz w:val="32"/>
                 <w:szCs w:val="32"/>
                 <w:cs/>
@@ -5456,7 +5456,7 @@
             <w:pPr>
               <w:jc w:val="center"/>
               <w:rPr>
-                <w:rFonts w:asciiTheme="majorBidi" w:hAnsiTheme="majorBidi" w:cstheme="majorBidi" w:hint="cs"/>
+                <w:rFonts w:asciiTheme="majorBidi" w:hAnsiTheme="majorBidi" w:cstheme="majorBidi"/>
                 <w:sz w:val="32"/>
                 <w:szCs w:val="32"/>
                 <w:cs/>
@@ -5507,7 +5507,7 @@
             <w:pPr>
               <w:jc w:val="center"/>
               <w:rPr>
-                <w:rFonts w:asciiTheme="majorBidi" w:hAnsiTheme="majorBidi" w:cstheme="majorBidi" w:hint="cs"/>
+                <w:rFonts w:asciiTheme="majorBidi" w:hAnsiTheme="majorBidi" w:cstheme="majorBidi"/>
                 <w:sz w:val="32"/>
                 <w:szCs w:val="32"/>
                 <w:cs/>
@@ -5540,7 +5540,7 @@
           <w:p>
             <w:pPr>
               <w:rPr>
-                <w:rFonts w:asciiTheme="majorBidi" w:hAnsiTheme="majorBidi" w:cstheme="majorBidi" w:hint="cs"/>
+                <w:rFonts w:asciiTheme="majorBidi" w:hAnsiTheme="majorBidi" w:cstheme="majorBidi"/>
                 <w:sz w:val="32"/>
                 <w:szCs w:val="32"/>
                 <w:cs/>
@@ -5574,7 +5574,7 @@
             <w:pPr>
               <w:jc w:val="center"/>
               <w:rPr>
-                <w:rFonts w:asciiTheme="majorBidi" w:hAnsiTheme="majorBidi" w:cstheme="majorBidi" w:hint="cs"/>
+                <w:rFonts w:asciiTheme="majorBidi" w:hAnsiTheme="majorBidi" w:cstheme="majorBidi"/>
                 <w:sz w:val="32"/>
                 <w:szCs w:val="32"/>
               </w:rPr>
@@ -5657,7 +5657,7 @@
           <w:p>
             <w:pPr>
               <w:rPr>
-                <w:rFonts w:asciiTheme="majorBidi" w:hAnsiTheme="majorBidi" w:cstheme="majorBidi" w:hint="cs"/>
+                <w:rFonts w:asciiTheme="majorBidi" w:hAnsiTheme="majorBidi" w:cstheme="majorBidi"/>
                 <w:sz w:val="32"/>
                 <w:szCs w:val="32"/>
                 <w:cs/>
@@ -5708,7 +5708,7 @@
             <w:pPr>
               <w:jc w:val="center"/>
               <w:rPr>
-                <w:rFonts w:asciiTheme="majorBidi" w:hAnsiTheme="majorBidi" w:cstheme="majorBidi" w:hint="cs"/>
+                <w:rFonts w:asciiTheme="majorBidi" w:hAnsiTheme="majorBidi" w:cstheme="majorBidi"/>
                 <w:sz w:val="32"/>
                 <w:szCs w:val="32"/>
               </w:rPr>
@@ -5791,7 +5791,7 @@
           <w:p>
             <w:pPr>
               <w:rPr>
-                <w:rFonts w:asciiTheme="majorBidi" w:hAnsiTheme="majorBidi" w:cstheme="majorBidi" w:hint="cs"/>
+                <w:rFonts w:asciiTheme="majorBidi" w:hAnsiTheme="majorBidi" w:cstheme="majorBidi"/>
                 <w:sz w:val="32"/>
                 <w:szCs w:val="32"/>
                 <w:cs/>
@@ -5916,7 +5916,7 @@
           <w:p>
             <w:pPr>
               <w:rPr>
-                <w:rFonts w:asciiTheme="majorBidi" w:hAnsiTheme="majorBidi" w:cstheme="majorBidi" w:hint="cs"/>
+                <w:rFonts w:asciiTheme="majorBidi" w:hAnsiTheme="majorBidi" w:cstheme="majorBidi"/>
                 <w:sz w:val="32"/>
                 <w:szCs w:val="32"/>
                 <w:cs/>
@@ -6035,7 +6035,7 @@
       <w:pPr>
         <w:jc w:val="thaiDistribute"/>
         <w:rPr>
-          <w:rFonts w:asciiTheme="majorBidi" w:hAnsiTheme="majorBidi" w:cstheme="majorBidi" w:hint="cs"/>
+          <w:rFonts w:asciiTheme="majorBidi" w:hAnsiTheme="majorBidi" w:cstheme="majorBidi"/>
           <w:sz w:val="32"/>
           <w:szCs w:val="32"/>
           <w:cs/>
@@ -6263,7 +6263,7 @@
           <w:p>
             <w:pPr>
               <w:rPr>
-                <w:rFonts w:asciiTheme="majorBidi" w:hAnsiTheme="majorBidi" w:cstheme="majorBidi" w:hint="cs"/>
+                <w:rFonts w:asciiTheme="majorBidi" w:hAnsiTheme="majorBidi" w:cstheme="majorBidi"/>
                 <w:sz w:val="32"/>
                 <w:szCs w:val="32"/>
                 <w:cs/>
@@ -6314,7 +6314,7 @@
             <w:pPr>
               <w:jc w:val="center"/>
               <w:rPr>
-                <w:rFonts w:asciiTheme="majorBidi" w:hAnsiTheme="majorBidi" w:cstheme="majorBidi" w:hint="cs"/>
+                <w:rFonts w:asciiTheme="majorBidi" w:hAnsiTheme="majorBidi" w:cstheme="majorBidi"/>
                 <w:sz w:val="32"/>
                 <w:szCs w:val="32"/>
               </w:rPr>
@@ -6356,7 +6356,7 @@
             <w:pPr>
               <w:jc w:val="center"/>
               <w:rPr>
-                <w:rFonts w:asciiTheme="majorBidi" w:hAnsiTheme="majorBidi" w:cstheme="majorBidi" w:hint="cs"/>
+                <w:rFonts w:asciiTheme="majorBidi" w:hAnsiTheme="majorBidi" w:cstheme="majorBidi"/>
                 <w:sz w:val="32"/>
                 <w:szCs w:val="32"/>
                 <w:cs/>
@@ -6409,7 +6409,7 @@
           <w:p>
             <w:pPr>
               <w:rPr>
-                <w:rFonts w:asciiTheme="majorBidi" w:hAnsiTheme="majorBidi" w:cstheme="majorBidi" w:hint="cs"/>
+                <w:rFonts w:asciiTheme="majorBidi" w:hAnsiTheme="majorBidi" w:cstheme="majorBidi"/>
                 <w:sz w:val="32"/>
                 <w:szCs w:val="32"/>
                 <w:cs/>
@@ -6460,7 +6460,7 @@
             <w:pPr>
               <w:jc w:val="center"/>
               <w:rPr>
-                <w:rFonts w:asciiTheme="majorBidi" w:hAnsiTheme="majorBidi" w:cstheme="majorBidi" w:hint="cs"/>
+                <w:rFonts w:asciiTheme="majorBidi" w:hAnsiTheme="majorBidi" w:cstheme="majorBidi"/>
                 <w:sz w:val="32"/>
                 <w:szCs w:val="32"/>
                 <w:cs/>
@@ -6503,7 +6503,7 @@
             <w:pPr>
               <w:jc w:val="center"/>
               <w:rPr>
-                <w:rFonts w:asciiTheme="majorBidi" w:hAnsiTheme="majorBidi" w:cstheme="majorBidi" w:hint="cs"/>
+                <w:rFonts w:asciiTheme="majorBidi" w:hAnsiTheme="majorBidi" w:cstheme="majorBidi"/>
                 <w:sz w:val="32"/>
                 <w:szCs w:val="32"/>
                 <w:cs/>
@@ -6556,7 +6556,7 @@
           <w:p>
             <w:pPr>
               <w:rPr>
-                <w:rFonts w:asciiTheme="majorBidi" w:hAnsiTheme="majorBidi" w:cstheme="majorBidi" w:hint="cs"/>
+                <w:rFonts w:asciiTheme="majorBidi" w:hAnsiTheme="majorBidi" w:cstheme="majorBidi"/>
                 <w:sz w:val="32"/>
                 <w:szCs w:val="32"/>
                 <w:cs/>
@@ -6607,7 +6607,7 @@
             <w:pPr>
               <w:jc w:val="center"/>
               <w:rPr>
-                <w:rFonts w:asciiTheme="majorBidi" w:hAnsiTheme="majorBidi" w:cstheme="majorBidi" w:hint="cs"/>
+                <w:rFonts w:asciiTheme="majorBidi" w:hAnsiTheme="majorBidi" w:cstheme="majorBidi"/>
                 <w:sz w:val="32"/>
                 <w:szCs w:val="32"/>
                 <w:cs/>
@@ -6632,7 +6632,7 @@
             <w:pPr>
               <w:jc w:val="center"/>
               <w:rPr>
-                <w:rFonts w:asciiTheme="majorBidi" w:hAnsiTheme="majorBidi" w:cstheme="majorBidi" w:hint="cs"/>
+                <w:rFonts w:asciiTheme="majorBidi" w:hAnsiTheme="majorBidi" w:cstheme="majorBidi"/>
                 <w:sz w:val="32"/>
                 <w:szCs w:val="32"/>
                 <w:cs/>
@@ -6705,7 +6705,7 @@
     <w:p>
       <w:pPr>
         <w:rPr>
-          <w:rFonts w:asciiTheme="majorBidi" w:hAnsiTheme="majorBidi" w:cstheme="majorBidi" w:hint="cs"/>
+          <w:rFonts w:asciiTheme="majorBidi" w:hAnsiTheme="majorBidi" w:cstheme="majorBidi"/>
           <w:sz w:val="32"/>
           <w:szCs w:val="32"/>
         </w:rPr>
@@ -7920,7 +7920,7 @@
           <w:p>
             <w:pPr>
               <w:rPr>
-                <w:rFonts w:ascii="Calibri" w:hAnsi="Calibri" w:hint="cs"/>
+                <w:rFonts w:ascii="Calibri" w:hAnsi="Calibri"/>
                 <w:color w:val="000000"/>
                 <w:sz w:val="32"/>
                 <w:szCs w:val="32"/>
@@ -8056,7 +8056,7 @@
             <w:pPr>
               <w:jc w:val="center"/>
               <w:rPr>
-                <w:rFonts w:asciiTheme="majorBidi" w:hAnsiTheme="majorBidi" w:cstheme="majorBidi" w:hint="cs"/>
+                <w:rFonts w:asciiTheme="majorBidi" w:hAnsiTheme="majorBidi" w:cstheme="majorBidi"/>
                 <w:sz w:val="32"/>
                 <w:szCs w:val="32"/>
                 <w:cs/>
@@ -8146,7 +8146,7 @@
             <w:pPr>
               <w:jc w:val="center"/>
               <w:rPr>
-                <w:rFonts w:asciiTheme="majorBidi" w:hAnsiTheme="majorBidi" w:cstheme="majorBidi" w:hint="cs"/>
+                <w:rFonts w:asciiTheme="majorBidi" w:hAnsiTheme="majorBidi" w:cstheme="majorBidi"/>
                 <w:sz w:val="32"/>
                 <w:szCs w:val="32"/>
               </w:rPr>
@@ -8199,7 +8199,7 @@
           <w:p>
             <w:pPr>
               <w:rPr>
-                <w:rFonts w:ascii="Calibri" w:hAnsi="Calibri" w:cs="Angsana New" w:hint="cs"/>
+                <w:rFonts w:ascii="Calibri" w:hAnsi="Calibri" w:cs="Angsana New"/>
                 <w:color w:val="000000"/>
                 <w:sz w:val="32"/>
                 <w:szCs w:val="32"/>
@@ -8526,7 +8526,7 @@
             <w:pPr>
               <w:jc w:val="center"/>
               <w:rPr>
-                <w:rFonts w:asciiTheme="majorBidi" w:hAnsiTheme="majorBidi" w:cstheme="majorBidi" w:hint="cs"/>
+                <w:rFonts w:asciiTheme="majorBidi" w:hAnsiTheme="majorBidi" w:cstheme="majorBidi"/>
                 <w:sz w:val="32"/>
                 <w:szCs w:val="32"/>
               </w:rPr>
@@ -8615,7 +8615,7 @@
             <w:pPr>
               <w:jc w:val="center"/>
               <w:rPr>
-                <w:rFonts w:asciiTheme="majorBidi" w:hAnsiTheme="majorBidi" w:cstheme="majorBidi" w:hint="cs"/>
+                <w:rFonts w:asciiTheme="majorBidi" w:hAnsiTheme="majorBidi" w:cstheme="majorBidi"/>
                 <w:sz w:val="32"/>
                 <w:szCs w:val="32"/>
               </w:rPr>
@@ -8714,7 +8714,7 @@
             <w:pPr>
               <w:jc w:val="center"/>
               <w:rPr>
-                <w:rFonts w:asciiTheme="majorBidi" w:hAnsiTheme="majorBidi" w:cstheme="majorBidi" w:hint="cs"/>
+                <w:rFonts w:asciiTheme="majorBidi" w:hAnsiTheme="majorBidi" w:cstheme="majorBidi"/>
                 <w:sz w:val="32"/>
                 <w:szCs w:val="32"/>
               </w:rPr>
@@ -8803,7 +8803,7 @@
             <w:pPr>
               <w:jc w:val="center"/>
               <w:rPr>
-                <w:rFonts w:asciiTheme="majorBidi" w:hAnsiTheme="majorBidi" w:cstheme="majorBidi" w:hint="cs"/>
+                <w:rFonts w:asciiTheme="majorBidi" w:hAnsiTheme="majorBidi" w:cstheme="majorBidi"/>
                 <w:sz w:val="32"/>
                 <w:szCs w:val="32"/>
               </w:rPr>
@@ -9045,7 +9045,7 @@
     <w:p>
       <w:pPr>
         <w:rPr>
-          <w:rFonts w:asciiTheme="majorBidi" w:hAnsiTheme="majorBidi" w:cstheme="majorBidi" w:hint="cs"/>
+          <w:rFonts w:asciiTheme="majorBidi" w:hAnsiTheme="majorBidi" w:cstheme="majorBidi"/>
           <w:sz w:val="32"/>
           <w:szCs w:val="32"/>
         </w:rPr>
@@ -9077,7 +9077,7 @@
       <w:pPr>
         <w:jc w:val="thaiDistribute"/>
         <w:rPr>
-          <w:rFonts w:asciiTheme="majorBidi" w:hAnsiTheme="majorBidi" w:cstheme="majorBidi" w:hint="cs"/>
+          <w:rFonts w:asciiTheme="majorBidi" w:hAnsiTheme="majorBidi" w:cstheme="majorBidi"/>
           <w:sz w:val="32"/>
           <w:szCs w:val="32"/>
         </w:rPr>
@@ -9277,7 +9277,7 @@
             <w:pPr>
               <w:jc w:val="center"/>
               <w:rPr>
-                <w:rFonts w:asciiTheme="majorBidi" w:hAnsiTheme="majorBidi" w:cstheme="majorBidi" w:hint="cs"/>
+                <w:rFonts w:asciiTheme="majorBidi" w:hAnsiTheme="majorBidi" w:cstheme="majorBidi"/>
                 <w:sz w:val="32"/>
                 <w:szCs w:val="32"/>
               </w:rPr>
@@ -9358,7 +9358,7 @@
             <w:pPr>
               <w:jc w:val="center"/>
               <w:rPr>
-                <w:rFonts w:asciiTheme="majorBidi" w:hAnsiTheme="majorBidi" w:cstheme="majorBidi" w:hint="cs"/>
+                <w:rFonts w:asciiTheme="majorBidi" w:hAnsiTheme="majorBidi" w:cstheme="majorBidi"/>
                 <w:sz w:val="32"/>
                 <w:szCs w:val="32"/>
               </w:rPr>
@@ -9407,7 +9407,7 @@
           <w:p>
             <w:pPr>
               <w:rPr>
-                <w:rFonts w:asciiTheme="majorBidi" w:hAnsiTheme="majorBidi" w:cstheme="majorBidi" w:hint="cs"/>
+                <w:rFonts w:asciiTheme="majorBidi" w:hAnsiTheme="majorBidi" w:cstheme="majorBidi"/>
                 <w:sz w:val="32"/>
                 <w:szCs w:val="32"/>
               </w:rPr>
@@ -9431,7 +9431,7 @@
             <w:pPr>
               <w:jc w:val="center"/>
               <w:rPr>
-                <w:rFonts w:asciiTheme="majorBidi" w:hAnsiTheme="majorBidi" w:cstheme="majorBidi" w:hint="cs"/>
+                <w:rFonts w:asciiTheme="majorBidi" w:hAnsiTheme="majorBidi" w:cstheme="majorBidi"/>
                 <w:sz w:val="32"/>
                 <w:szCs w:val="32"/>
               </w:rPr>
@@ -9480,7 +9480,7 @@
           <w:p>
             <w:pPr>
               <w:rPr>
-                <w:rFonts w:asciiTheme="majorBidi" w:hAnsiTheme="majorBidi" w:cstheme="majorBidi" w:hint="cs"/>
+                <w:rFonts w:asciiTheme="majorBidi" w:hAnsiTheme="majorBidi" w:cstheme="majorBidi"/>
                 <w:sz w:val="32"/>
                 <w:szCs w:val="32"/>
                 <w:cs/>
@@ -9505,7 +9505,7 @@
             <w:pPr>
               <w:jc w:val="center"/>
               <w:rPr>
-                <w:rFonts w:asciiTheme="majorBidi" w:hAnsiTheme="majorBidi" w:cstheme="majorBidi" w:hint="cs"/>
+                <w:rFonts w:asciiTheme="majorBidi" w:hAnsiTheme="majorBidi" w:cstheme="majorBidi"/>
                 <w:sz w:val="32"/>
                 <w:szCs w:val="32"/>
               </w:rPr>
@@ -9554,7 +9554,7 @@
           <w:p>
             <w:pPr>
               <w:rPr>
-                <w:rFonts w:asciiTheme="majorBidi" w:hAnsiTheme="majorBidi" w:cstheme="majorBidi" w:hint="cs"/>
+                <w:rFonts w:asciiTheme="majorBidi" w:hAnsiTheme="majorBidi" w:cstheme="majorBidi"/>
                 <w:sz w:val="32"/>
                 <w:szCs w:val="32"/>
                 <w:cs/>
@@ -9678,7 +9678,7 @@
     <w:p>
       <w:pPr>
         <w:rPr>
-          <w:rFonts w:asciiTheme="majorBidi" w:hAnsiTheme="majorBidi" w:cstheme="majorBidi" w:hint="cs"/>
+          <w:rFonts w:asciiTheme="majorBidi" w:hAnsiTheme="majorBidi" w:cstheme="majorBidi"/>
           <w:sz w:val="32"/>
           <w:szCs w:val="32"/>
         </w:rPr>
@@ -9958,7 +9958,7 @@
           <w:p>
             <w:pPr>
               <w:rPr>
-                <w:rFonts w:asciiTheme="majorBidi" w:hAnsiTheme="majorBidi" w:cstheme="majorBidi" w:hint="cs"/>
+                <w:rFonts w:asciiTheme="majorBidi" w:hAnsiTheme="majorBidi" w:cstheme="majorBidi"/>
                 <w:sz w:val="32"/>
                 <w:szCs w:val="32"/>
                 <w:highlight w:val="yellow"/>
@@ -9971,16 +9971,7 @@
                 <w:szCs w:val="32"/>
                 <w:cs/>
               </w:rPr>
-              <w:t xml:space="preserve">- </w:t>
-            </w:r>
-            <w:r>
-              <w:rPr>
-                <w:rFonts w:asciiTheme="majorBidi" w:hAnsiTheme="majorBidi" w:cstheme="majorBidi" w:hint="cs"/>
-                <w:sz w:val="32"/>
-                <w:szCs w:val="32"/>
-                <w:cs/>
-              </w:rPr>
-              <w:t>ธุรกิจนั้นมีความเสี่ยงในด้านเทคโนโลยี ข้อมูลต่างๆมีความสำคัญเนื่องจากเป็นข้อมูลเกี่ยวกับการเงิน ถ้ามีความเสียหายเกิดขึ้นจะเสียเวลาในการกู้ข้อมูล</w:t>
+              <w:t>- ธุรกิจนั้นมีความเสี่ยงในด้านเทคโนโลยี ข้อมูลต่างๆมีความสำคัญเนื่องจากเป็นข้อมูลเกี่ยวกับการเงิน ถ้ามีความเสียหายเกิดขึ้นจะเสียเวลาในการกู้ข้อมูล</w:t>
             </w:r>
           </w:p>
         </w:tc>
@@ -9992,7 +9983,7 @@
             <w:pPr>
               <w:jc w:val="center"/>
               <w:rPr>
-                <w:rFonts w:asciiTheme="majorBidi" w:hAnsiTheme="majorBidi" w:cstheme="majorBidi" w:hint="cs"/>
+                <w:rFonts w:asciiTheme="majorBidi" w:hAnsiTheme="majorBidi" w:cstheme="majorBidi"/>
                 <w:sz w:val="32"/>
                 <w:szCs w:val="32"/>
                 <w:cs/>
@@ -10091,7 +10082,7 @@
             <w:pPr>
               <w:jc w:val="center"/>
               <w:rPr>
-                <w:rFonts w:asciiTheme="majorBidi" w:hAnsiTheme="majorBidi" w:cstheme="majorBidi" w:hint="cs"/>
+                <w:rFonts w:asciiTheme="majorBidi" w:hAnsiTheme="majorBidi" w:cstheme="majorBidi"/>
                 <w:sz w:val="32"/>
                 <w:szCs w:val="32"/>
                 <w:cs/>
@@ -10402,7 +10393,7 @@
           <w:p>
             <w:pPr>
               <w:rPr>
-                <w:rFonts w:asciiTheme="majorBidi" w:hAnsiTheme="majorBidi" w:cstheme="majorBidi" w:hint="cs"/>
+                <w:rFonts w:asciiTheme="majorBidi" w:hAnsiTheme="majorBidi" w:cstheme="majorBidi"/>
                 <w:sz w:val="32"/>
                 <w:szCs w:val="32"/>
               </w:rPr>
@@ -10443,7 +10434,7 @@
             <w:pPr>
               <w:jc w:val="center"/>
               <w:rPr>
-                <w:rFonts w:asciiTheme="majorBidi" w:hAnsiTheme="majorBidi" w:cstheme="majorBidi" w:hint="cs"/>
+                <w:rFonts w:asciiTheme="majorBidi" w:hAnsiTheme="majorBidi" w:cstheme="majorBidi"/>
                 <w:sz w:val="32"/>
                 <w:szCs w:val="32"/>
               </w:rPr>
@@ -10481,8 +10472,6 @@
               </w:rPr>
               <w:t>71.42</w:t>
             </w:r>
-            <w:bookmarkStart w:id="0" w:name="_GoBack"/>
-            <w:bookmarkEnd w:id="0"/>
           </w:p>
         </w:tc>
       </w:tr>
@@ -10497,19 +10486,39 @@
           <w:p>
             <w:pPr>
               <w:rPr>
-                <w:rFonts w:asciiTheme="majorBidi" w:hAnsiTheme="majorBidi" w:cstheme="majorBidi" w:hint="cs"/>
-                <w:sz w:val="32"/>
-                <w:szCs w:val="32"/>
-              </w:rPr>
-            </w:pPr>
-            <w:r>
-              <w:rPr>
-                <w:rFonts w:asciiTheme="majorBidi" w:hAnsiTheme="majorBidi" w:cstheme="majorBidi" w:hint="cs"/>
-                <w:sz w:val="32"/>
-                <w:szCs w:val="32"/>
-                <w:cs/>
-              </w:rPr>
-              <w:t>3. กลับมาทำงานแบบเดิน ตอนที่ยังไม่มีระบบ</w:t>
+                <w:rFonts w:asciiTheme="majorBidi" w:hAnsiTheme="majorBidi" w:cstheme="majorBidi"/>
+                <w:sz w:val="32"/>
+                <w:szCs w:val="32"/>
+              </w:rPr>
+            </w:pPr>
+            <w:r>
+              <w:rPr>
+                <w:rFonts w:asciiTheme="majorBidi" w:hAnsiTheme="majorBidi" w:cstheme="majorBidi" w:hint="cs"/>
+                <w:sz w:val="32"/>
+                <w:szCs w:val="32"/>
+                <w:cs/>
+              </w:rPr>
+              <w:t xml:space="preserve">3. </w:t>
+            </w:r>
+            <w:r>
+              <w:rPr>
+                <w:rFonts w:asciiTheme="majorBidi" w:hAnsiTheme="majorBidi" w:cstheme="majorBidi" w:hint="cs"/>
+                <w:sz w:val="32"/>
+                <w:szCs w:val="32"/>
+                <w:cs/>
+              </w:rPr>
+              <w:t>กลับมาทำงานแบบเดิม</w:t>
+            </w:r>
+            <w:bookmarkStart w:id="0" w:name="_GoBack"/>
+            <w:bookmarkEnd w:id="0"/>
+            <w:r>
+              <w:rPr>
+                <w:rFonts w:asciiTheme="majorBidi" w:hAnsiTheme="majorBidi" w:cstheme="majorBidi" w:hint="cs"/>
+                <w:sz w:val="32"/>
+                <w:szCs w:val="32"/>
+                <w:cs/>
+              </w:rPr>
+              <w:t xml:space="preserve"> ตอนที่ยังไม่มีระบบ</w:t>
             </w:r>
           </w:p>
         </w:tc>
@@ -10521,7 +10530,7 @@
             <w:pPr>
               <w:jc w:val="center"/>
               <w:rPr>
-                <w:rFonts w:asciiTheme="majorBidi" w:hAnsiTheme="majorBidi" w:cstheme="majorBidi" w:hint="cs"/>
+                <w:rFonts w:asciiTheme="majorBidi" w:hAnsiTheme="majorBidi" w:cstheme="majorBidi"/>
                 <w:sz w:val="32"/>
                 <w:szCs w:val="32"/>
               </w:rPr>
@@ -14702,7 +14711,7 @@
 </file>
 
 <file path=customXml/itemProps1.xml><?xml version="1.0" encoding="utf-8"?>
-<ds:datastoreItem xmlns:ds="http://schemas.openxmlformats.org/officeDocument/2006/customXml" ds:itemID="{ECF6E697-B897-400D-B062-FA7E04A6DD7E}">
+<ds:datastoreItem xmlns:ds="http://schemas.openxmlformats.org/officeDocument/2006/customXml" ds:itemID="{B9CB193C-E504-4BC2-8723-066B773F50F9}">
   <ds:schemaRefs>
     <ds:schemaRef ds:uri="http://schemas.openxmlformats.org/officeDocument/2006/bibliography"/>
   </ds:schemaRefs>

</xml_diff>